<commit_message>
update dataset section in paper
</commit_message>
<xml_diff>
--- a/paper.docx
+++ b/paper.docx
@@ -468,15 +468,19 @@
       <w:r>
         <w:t xml:space="preserve">different datasets in our research: </w:t>
       </w:r>
+      <w:proofErr w:type="spellStart"/>
       <w:r>
         <w:t>WhitePaper</w:t>
       </w:r>
+      <w:proofErr w:type="spellEnd"/>
       <w:r>
         <w:t xml:space="preserve">, </w:t>
       </w:r>
+      <w:proofErr w:type="spellStart"/>
       <w:r>
         <w:t>EarlyBird</w:t>
       </w:r>
+      <w:proofErr w:type="spellEnd"/>
       <w:r>
         <w:t xml:space="preserve">, </w:t>
       </w:r>
@@ -510,6 +514,7 @@
         <w:pStyle w:val="ACLTextFirstLine"/>
         <w:ind w:firstLine="0"/>
       </w:pPr>
+      <w:proofErr w:type="spellStart"/>
       <w:r>
         <w:rPr>
           <w:b/>
@@ -517,6 +522,7 @@
         </w:rPr>
         <w:t>WhitePaper</w:t>
       </w:r>
+      <w:proofErr w:type="spellEnd"/>
       <w:r>
         <w:tab/>
       </w:r>
@@ -556,6 +562,7 @@
         <w:pStyle w:val="ACLTextFirstLine"/>
         <w:ind w:firstLine="0"/>
       </w:pPr>
+      <w:proofErr w:type="spellStart"/>
       <w:r>
         <w:rPr>
           <w:b/>
@@ -563,6 +570,7 @@
         </w:rPr>
         <w:t>EarlyBird</w:t>
       </w:r>
+      <w:proofErr w:type="spellEnd"/>
       <w:r>
         <w:tab/>
         <w:t xml:space="preserve">This dataset is being released since the organizer of SemEval-2023 Task 4 has been announced. It has 5220 samples. </w:t>
@@ -637,53 +645,186 @@
     </w:p>
     <w:p>
       <w:pPr>
-        <w:pStyle w:val="ACLSection"/>
-      </w:pPr>
-      <w:r>
-        <w:t>Data</w:t>
-      </w:r>
-      <w:r>
-        <w:t xml:space="preserve"> Model</w:t>
+        <w:pStyle w:val="ACLTextFirstLine"/>
+        <w:ind w:firstLine="0"/>
+      </w:pPr>
+      <w:r>
+        <w:t xml:space="preserve">The full dataset including with testing dataset has nearly 9000 arguments. The dataset is both available in </w:t>
+      </w:r>
+      <w:proofErr w:type="spellStart"/>
+      <w:r>
+        <w:t>Zenodo</w:t>
+      </w:r>
+      <w:proofErr w:type="spellEnd"/>
+      <w:r>
+        <w:t xml:space="preserve"> (where you can download everything except the test labels) and TIRA (where we directly submit our approaches as Docker images or upload our runs) </w:t>
       </w:r>
     </w:p>
     <w:p>
       <w:pPr>
-        <w:pStyle w:val="ACLText"/>
-      </w:pPr>
-      <w:r>
-        <w:t>The original F1 scores from the paper’s level 2 model were 0.34 for BERT, 0.30 fro SVM, and 0.28 for the baseline. The model we built using BERT achieved a 0.41 F1 score, which was slightly better than the paper. The model was built from pulling in the small uncased BERT model and adding layers on top of it for fine tuning. Those layers were two cycles of a linear layer followed by dropout of 0.2 followed by ReLU. The first cycle’s node numbers went from the hidden size of the BERT model to 256 and the second went from 256 to 128. The idea behind this was to give the model space to recognize more specific features before collapsing the layer to the 20 mode output. Dropout and ReLU were used because they had had previous beneficial properties from previous models I had built. The learning rate was 0.001 and the epoch number was 4. I found adding more epochs didn’t improve the outcome and took a really long time to run. For the best model I let BERT train along with my added layers, when I froze BERT the F1 score was 0.38. It ended up not being a huge difference.</w:t>
-      </w:r>
+        <w:pStyle w:val="ACLTextFirstLine"/>
+        <w:ind w:firstLine="0"/>
+      </w:pPr>
     </w:p>
     <w:p>
       <w:pPr>
         <w:pStyle w:val="ACLTextFirstLine"/>
         <w:ind w:firstLine="0"/>
       </w:pPr>
+      <w:r>
+        <w:t xml:space="preserve">The full dataset split into training, validation, and testing with ratio 60%/20%/20%. The validation set has two separated files because </w:t>
+      </w:r>
+      <w:r>
+        <w:t xml:space="preserve">one of them gathered from Chinese Q&amp;A site </w:t>
+      </w:r>
+      <w:proofErr w:type="spellStart"/>
+      <w:r>
+        <w:t>Zhihu</w:t>
+      </w:r>
+      <w:proofErr w:type="spellEnd"/>
+      <w:r>
+        <w:t>.</w:t>
+      </w:r>
     </w:p>
     <w:p>
       <w:pPr>
         <w:pStyle w:val="ACLTextFirstLine"/>
         <w:ind w:firstLine="0"/>
       </w:pPr>
-      <w:r>
-        <w:lastRenderedPageBreak/>
-        <w:t xml:space="preserve">We use the original data model for evaluate the four dataset we introduced above. Due to retraining limitation. When we retrain the BERT model, it took 58 hours to finish the training on Full dataset. Thus, we decide to predict all four dataset and testing dataset with previous model. </w:t>
-      </w:r>
     </w:p>
     <w:p>
       <w:pPr>
         <w:pStyle w:val="ACLTextFirstLine"/>
         <w:ind w:firstLine="0"/>
       </w:pPr>
+      <w:r>
+        <w:t xml:space="preserve">The full dataset </w:t>
+      </w:r>
+      <w:r>
+        <w:t>are roughly composed of</w:t>
+      </w:r>
+      <w:r>
+        <w:t xml:space="preserve"> </w:t>
+      </w:r>
+      <w:r>
+        <w:t>80% from IBM argument quality dataset (95% in original dataset),</w:t>
+      </w:r>
+      <w:r>
+        <w:t xml:space="preserve"> </w:t>
+      </w:r>
+      <w:r>
+        <w:t>15% from the Conference for the Future of Europe (new), and 5% from group discussion ideas (2% in original dataset).</w:t>
+      </w:r>
     </w:p>
     <w:p>
       <w:pPr>
+        <w:pStyle w:val="ACLSection"/>
+      </w:pPr>
+      <w:r>
+        <w:t>Data</w:t>
+      </w:r>
+      <w:r>
+        <w:t xml:space="preserve"> Model</w:t>
+      </w:r>
+    </w:p>
+    <w:p>
+      <w:pPr>
+        <w:pStyle w:val="ACLText"/>
+      </w:pPr>
+      <w:r>
+        <w:t xml:space="preserve">The original F1 scores from the paper’s level 2 model were 0.34 for BERT, 0.30 </w:t>
+      </w:r>
+      <w:proofErr w:type="spellStart"/>
+      <w:r>
+        <w:t>fro</w:t>
+      </w:r>
+      <w:proofErr w:type="spellEnd"/>
+      <w:r>
+        <w:t xml:space="preserve"> SVM, and 0.28 for the baseline. The model we built using BERT achieved a 0.41 F1 score, which was slightly better than the paper. </w:t>
+      </w:r>
+    </w:p>
+    <w:p>
+      <w:pPr>
+        <w:pStyle w:val="ACLText"/>
+      </w:pPr>
+    </w:p>
+    <w:p>
+      <w:pPr>
+        <w:pStyle w:val="ACLText"/>
+      </w:pPr>
+      <w:r>
+        <w:lastRenderedPageBreak/>
+        <w:t xml:space="preserve">The model was built from pulling in the small uncased BERT model and adding layers on top of it for fine tuning. Those layers were two cycles of a linear layer followed by dropout of 0.2 followed by </w:t>
+      </w:r>
+      <w:proofErr w:type="spellStart"/>
+      <w:r>
+        <w:t>ReLU</w:t>
+      </w:r>
+      <w:proofErr w:type="spellEnd"/>
+      <w:r>
+        <w:t xml:space="preserve">. The first cycle’s node numbers went from the hidden size of the BERT model to 256 and the second went from 256 to 128. </w:t>
+      </w:r>
+    </w:p>
+    <w:p>
+      <w:pPr>
+        <w:pStyle w:val="ACLText"/>
+      </w:pPr>
+    </w:p>
+    <w:p>
+      <w:pPr>
+        <w:pStyle w:val="ACLText"/>
+      </w:pPr>
+      <w:r>
+        <w:t xml:space="preserve">The idea behind this was to give the model space to recognize more specific features before collapsing the layer to the 20 mode output. Dropout and </w:t>
+      </w:r>
+      <w:proofErr w:type="spellStart"/>
+      <w:r>
+        <w:t>ReLU</w:t>
+      </w:r>
+      <w:proofErr w:type="spellEnd"/>
+      <w:r>
+        <w:t xml:space="preserve"> were used because they had had previous beneficial properties from previous models </w:t>
+      </w:r>
+      <w:r>
+        <w:t>we</w:t>
+      </w:r>
+      <w:r>
+        <w:t xml:space="preserve"> had built. The learning rate was 0.001 and the epoch number was 4. </w:t>
+      </w:r>
+    </w:p>
+    <w:p>
+      <w:pPr>
+        <w:pStyle w:val="ACLText"/>
+      </w:pPr>
+    </w:p>
+    <w:p>
+      <w:pPr>
+        <w:pStyle w:val="ACLText"/>
+      </w:pPr>
+      <w:r>
+        <w:t>We</w:t>
+      </w:r>
+      <w:r>
+        <w:t xml:space="preserve"> found adding more epochs didn’t improve the outcome and took a really long time to run. For the best model </w:t>
+      </w:r>
+      <w:r>
+        <w:t>we</w:t>
+      </w:r>
+      <w:r>
+        <w:t xml:space="preserve"> let BERT train along with my added layers, when </w:t>
+      </w:r>
+      <w:r>
+        <w:t>we</w:t>
+      </w:r>
+      <w:r>
+        <w:t xml:space="preserve"> froze BERT the F1 score was 0.38. It ended up not being a huge difference.</w:t>
+      </w:r>
+    </w:p>
+    <w:p>
+      <w:pPr>
         <w:pStyle w:val="ACLTextFirstLine"/>
         <w:ind w:firstLine="0"/>
       </w:pPr>
-      <w:r>
-        <w:t xml:space="preserve">We modify the parameter and configuration for the data model so the data model can accept new dataset as input and perform prediction. We also modify the evaluation file to clean the output without level and country because they introduce the level and country features in the white paper </w:t>
-      </w:r>
     </w:p>
     <w:p>
       <w:pPr>
@@ -1003,8 +1144,13 @@
         <w:ind w:firstLine="0"/>
       </w:pPr>
       <w:r>
-        <w:t>Table 1: Result for WhitePaper</w:t>
-      </w:r>
+        <w:t xml:space="preserve">Table 1: Result for </w:t>
+      </w:r>
+      <w:proofErr w:type="spellStart"/>
+      <w:r>
+        <w:t>WhitePaper</w:t>
+      </w:r>
+      <w:proofErr w:type="spellEnd"/>
     </w:p>
     <w:p>
       <w:pPr>
@@ -1362,9 +1508,11 @@
       <w:r>
         <w:t xml:space="preserve">: Result for </w:t>
       </w:r>
+      <w:proofErr w:type="spellStart"/>
       <w:r>
         <w:t>EarlyBird</w:t>
       </w:r>
+      <w:proofErr w:type="spellEnd"/>
     </w:p>
     <w:p>
       <w:pPr>
@@ -1735,376 +1883,19 @@
         <w:ind w:firstLine="0"/>
       </w:pPr>
     </w:p>
-    <w:tbl>
-      <w:tblPr>
-        <w:tblStyle w:val="TableGrid"/>
-        <w:tblW w:w="4495" w:type="dxa"/>
-        <w:tblLayout w:type="fixed"/>
-        <w:tblLook w:val="04A0" w:firstRow="1" w:lastRow="0" w:firstColumn="1" w:lastColumn="0" w:noHBand="0" w:noVBand="1"/>
-      </w:tblPr>
-      <w:tblGrid>
-        <w:gridCol w:w="805"/>
-        <w:gridCol w:w="1080"/>
-        <w:gridCol w:w="810"/>
-        <w:gridCol w:w="720"/>
-        <w:gridCol w:w="1080"/>
-      </w:tblGrid>
-      <w:tr>
-        <w:tc>
-          <w:tcPr>
-            <w:tcW w:w="805" w:type="dxa"/>
-          </w:tcPr>
-          <w:p>
-            <w:pPr>
-              <w:pStyle w:val="ACLTextFirstLine"/>
-              <w:ind w:firstLine="0"/>
-            </w:pPr>
-          </w:p>
-        </w:tc>
-        <w:tc>
-          <w:tcPr>
-            <w:tcW w:w="1080" w:type="dxa"/>
-          </w:tcPr>
-          <w:p>
-            <w:pPr>
-              <w:pStyle w:val="ACLTextFirstLine"/>
-              <w:ind w:firstLine="0"/>
-            </w:pPr>
-            <w:r>
-              <w:t>Precision</w:t>
-            </w:r>
-          </w:p>
-        </w:tc>
-        <w:tc>
-          <w:tcPr>
-            <w:tcW w:w="810" w:type="dxa"/>
-          </w:tcPr>
-          <w:p>
-            <w:pPr>
-              <w:pStyle w:val="ACLTextFirstLine"/>
-              <w:ind w:firstLine="0"/>
-            </w:pPr>
-            <w:r>
-              <w:t>Recall</w:t>
-            </w:r>
-          </w:p>
-        </w:tc>
-        <w:tc>
-          <w:tcPr>
-            <w:tcW w:w="720" w:type="dxa"/>
-          </w:tcPr>
-          <w:p>
-            <w:pPr>
-              <w:pStyle w:val="ACLTextFirstLine"/>
-              <w:ind w:firstLine="0"/>
-            </w:pPr>
-            <w:r>
-              <w:t>F1</w:t>
-            </w:r>
-          </w:p>
-        </w:tc>
-        <w:tc>
-          <w:tcPr>
-            <w:tcW w:w="1080" w:type="dxa"/>
-          </w:tcPr>
-          <w:p>
-            <w:pPr>
-              <w:pStyle w:val="ACLTextFirstLine"/>
-              <w:ind w:firstLine="0"/>
-            </w:pPr>
-            <w:r>
-              <w:t>Accuracy</w:t>
-            </w:r>
-          </w:p>
-        </w:tc>
-      </w:tr>
-      <w:tr>
-        <w:tc>
-          <w:tcPr>
-            <w:tcW w:w="805" w:type="dxa"/>
-          </w:tcPr>
-          <w:p>
-            <w:pPr>
-              <w:pStyle w:val="ACLTextFirstLine"/>
-              <w:ind w:firstLine="0"/>
-            </w:pPr>
-            <w:r>
-              <w:t>1-Baseline</w:t>
-            </w:r>
-          </w:p>
-        </w:tc>
-        <w:tc>
-          <w:tcPr>
-            <w:tcW w:w="1080" w:type="dxa"/>
-          </w:tcPr>
-          <w:p>
-            <w:pPr>
-              <w:pStyle w:val="ACLTextFirstLine"/>
-              <w:ind w:firstLine="0"/>
-            </w:pPr>
-            <w:r>
-              <w:t>0.1</w:t>
-            </w:r>
-            <w:r>
-              <w:t>7</w:t>
-            </w:r>
-          </w:p>
-        </w:tc>
-        <w:tc>
-          <w:tcPr>
-            <w:tcW w:w="810" w:type="dxa"/>
-          </w:tcPr>
-          <w:p>
-            <w:pPr>
-              <w:pStyle w:val="ACLTextFirstLine"/>
-              <w:ind w:firstLine="0"/>
-            </w:pPr>
-            <w:r>
-              <w:t>1</w:t>
-            </w:r>
-          </w:p>
-        </w:tc>
-        <w:tc>
-          <w:tcPr>
-            <w:tcW w:w="720" w:type="dxa"/>
-          </w:tcPr>
-          <w:p>
-            <w:pPr>
-              <w:pStyle w:val="ACLTextFirstLine"/>
-              <w:ind w:firstLine="0"/>
-            </w:pPr>
-            <w:r>
-              <w:t>0.2</w:t>
-            </w:r>
-            <w:r>
-              <w:t>9</w:t>
-            </w:r>
-          </w:p>
-        </w:tc>
-        <w:tc>
-          <w:tcPr>
-            <w:tcW w:w="1080" w:type="dxa"/>
-          </w:tcPr>
-          <w:p>
-            <w:pPr>
-              <w:pStyle w:val="ACLTextFirstLine"/>
-              <w:ind w:firstLine="0"/>
-            </w:pPr>
-            <w:r>
-              <w:t>0.1</w:t>
-            </w:r>
-            <w:r>
-              <w:t>7</w:t>
-            </w:r>
-          </w:p>
-        </w:tc>
-      </w:tr>
-      <w:tr>
-        <w:tc>
-          <w:tcPr>
-            <w:tcW w:w="805" w:type="dxa"/>
-          </w:tcPr>
-          <w:p>
-            <w:pPr>
-              <w:pStyle w:val="ACLTextFirstLine"/>
-              <w:ind w:firstLine="0"/>
-            </w:pPr>
-            <w:r>
-              <w:t>Bert</w:t>
-            </w:r>
-          </w:p>
-        </w:tc>
-        <w:tc>
-          <w:tcPr>
-            <w:tcW w:w="1080" w:type="dxa"/>
-          </w:tcPr>
-          <w:p>
-            <w:pPr>
-              <w:pStyle w:val="ACLTextFirstLine"/>
-              <w:ind w:firstLine="0"/>
-            </w:pPr>
-            <w:r>
-              <w:t>0.</w:t>
-            </w:r>
-            <w:r>
-              <w:t>85</w:t>
-            </w:r>
-          </w:p>
-        </w:tc>
-        <w:tc>
-          <w:tcPr>
-            <w:tcW w:w="810" w:type="dxa"/>
-          </w:tcPr>
-          <w:p>
-            <w:pPr>
-              <w:pStyle w:val="ACLTextFirstLine"/>
-              <w:ind w:firstLine="0"/>
-            </w:pPr>
-            <w:r>
-              <w:t>0.</w:t>
-            </w:r>
-            <w:r>
-              <w:t>62</w:t>
-            </w:r>
-          </w:p>
-        </w:tc>
-        <w:tc>
-          <w:tcPr>
-            <w:tcW w:w="720" w:type="dxa"/>
-          </w:tcPr>
-          <w:p>
-            <w:pPr>
-              <w:pStyle w:val="ACLTextFirstLine"/>
-              <w:ind w:firstLine="0"/>
-            </w:pPr>
-            <w:r>
-              <w:t>0.</w:t>
-            </w:r>
-            <w:r>
-              <w:t>71</w:t>
-            </w:r>
-          </w:p>
-        </w:tc>
-        <w:tc>
-          <w:tcPr>
-            <w:tcW w:w="1080" w:type="dxa"/>
-          </w:tcPr>
-          <w:p>
-            <w:pPr>
-              <w:pStyle w:val="ACLTextFirstLine"/>
-              <w:ind w:firstLine="0"/>
-            </w:pPr>
-            <w:r>
-              <w:t>0.</w:t>
-            </w:r>
-            <w:r>
-              <w:t>92</w:t>
-            </w:r>
-          </w:p>
-        </w:tc>
-      </w:tr>
-      <w:tr>
-        <w:tc>
-          <w:tcPr>
-            <w:tcW w:w="805" w:type="dxa"/>
-          </w:tcPr>
-          <w:p>
-            <w:pPr>
-              <w:pStyle w:val="ACLTextFirstLine"/>
-              <w:ind w:firstLine="0"/>
-            </w:pPr>
-            <w:r>
-              <w:t>SVM</w:t>
-            </w:r>
-          </w:p>
-        </w:tc>
-        <w:tc>
-          <w:tcPr>
-            <w:tcW w:w="1080" w:type="dxa"/>
-          </w:tcPr>
-          <w:p>
-            <w:pPr>
-              <w:pStyle w:val="ACLTextFirstLine"/>
-              <w:ind w:firstLine="0"/>
-            </w:pPr>
-            <w:r>
-              <w:t>0.</w:t>
-            </w:r>
-            <w:r>
-              <w:t>78</w:t>
-            </w:r>
-          </w:p>
-        </w:tc>
-        <w:tc>
-          <w:tcPr>
-            <w:tcW w:w="810" w:type="dxa"/>
-          </w:tcPr>
-          <w:p>
-            <w:pPr>
-              <w:pStyle w:val="ACLTextFirstLine"/>
-              <w:ind w:firstLine="0"/>
-            </w:pPr>
-            <w:r>
-              <w:t>0.</w:t>
-            </w:r>
-            <w:r>
-              <w:t>6</w:t>
-            </w:r>
-            <w:r>
-              <w:t>2</w:t>
-            </w:r>
-          </w:p>
-        </w:tc>
-        <w:tc>
-          <w:tcPr>
-            <w:tcW w:w="720" w:type="dxa"/>
-          </w:tcPr>
-          <w:p>
-            <w:pPr>
-              <w:pStyle w:val="ACLTextFirstLine"/>
-              <w:ind w:firstLine="0"/>
-            </w:pPr>
-            <w:r>
-              <w:t>0.</w:t>
-            </w:r>
-            <w:r>
-              <w:t>69</w:t>
-            </w:r>
-          </w:p>
-        </w:tc>
-        <w:tc>
-          <w:tcPr>
-            <w:tcW w:w="1080" w:type="dxa"/>
-          </w:tcPr>
-          <w:p>
-            <w:pPr>
-              <w:pStyle w:val="ACLTextFirstLine"/>
-              <w:ind w:firstLine="0"/>
-            </w:pPr>
-            <w:r>
-              <w:t>0.</w:t>
-            </w:r>
-            <w:r>
-              <w:t>91</w:t>
-            </w:r>
-          </w:p>
-        </w:tc>
-      </w:tr>
-    </w:tbl>
     <w:p>
       <w:pPr>
         <w:pStyle w:val="ACLTextFirstLine"/>
         <w:ind w:firstLine="0"/>
       </w:pPr>
+      <w:r>
+        <w:t xml:space="preserve">We modify the parameter and configuration for the data model so the data model can accept new dataset as input and perform prediction. We also modify the evaluation file to clean the output without level and country because they introduce the level and country features in the white paper </w:t>
+      </w:r>
     </w:p>
     <w:p>
       <w:pPr>
         <w:pStyle w:val="ACLTextFirstLine"/>
         <w:ind w:firstLine="0"/>
-      </w:pPr>
-      <w:r>
-        <w:t xml:space="preserve">Table </w:t>
-      </w:r>
-      <w:r>
-        <w:t>4</w:t>
-      </w:r>
-      <w:r>
-        <w:t xml:space="preserve">: Result for </w:t>
-      </w:r>
-      <w:r>
-        <w:t>Full</w:t>
-      </w:r>
-    </w:p>
-    <w:bookmarkEnd w:id="3"/>
-    <w:bookmarkEnd w:id="4"/>
-    <w:p>
-      <w:pPr>
-        <w:pStyle w:val="ACLBulletedList"/>
-        <w:numPr>
-          <w:ilvl w:val="0"/>
-          <w:numId w:val="0"/>
-        </w:numPr>
-        <w:spacing w:after="120"/>
       </w:pPr>
     </w:p>
     <w:tbl>
@@ -2215,7 +2006,10 @@
               <w:ind w:firstLine="0"/>
             </w:pPr>
             <w:r>
-              <w:t>0.17</w:t>
+              <w:t>0.1</w:t>
+            </w:r>
+            <w:r>
+              <w:t>7</w:t>
             </w:r>
           </w:p>
         </w:tc>
@@ -2243,7 +2037,10 @@
               <w:ind w:firstLine="0"/>
             </w:pPr>
             <w:r>
-              <w:t>0.29</w:t>
+              <w:t>0.2</w:t>
+            </w:r>
+            <w:r>
+              <w:t>9</w:t>
             </w:r>
           </w:p>
         </w:tc>
@@ -2257,7 +2054,10 @@
               <w:ind w:firstLine="0"/>
             </w:pPr>
             <w:r>
-              <w:t>0.17</w:t>
+              <w:t>0.1</w:t>
+            </w:r>
+            <w:r>
+              <w:t>7</w:t>
             </w:r>
           </w:p>
         </w:tc>
@@ -2290,7 +2090,7 @@
               <w:t>0.</w:t>
             </w:r>
             <w:r>
-              <w:t>23</w:t>
+              <w:t>85</w:t>
             </w:r>
           </w:p>
         </w:tc>
@@ -2307,7 +2107,7 @@
               <w:t>0.</w:t>
             </w:r>
             <w:r>
-              <w:t>04</w:t>
+              <w:t>62</w:t>
             </w:r>
           </w:p>
         </w:tc>
@@ -2324,7 +2124,7 @@
               <w:t>0.</w:t>
             </w:r>
             <w:r>
-              <w:t>07</w:t>
+              <w:t>71</w:t>
             </w:r>
           </w:p>
         </w:tc>
@@ -2341,7 +2141,7 @@
               <w:t>0.</w:t>
             </w:r>
             <w:r>
-              <w:t>84</w:t>
+              <w:t>92</w:t>
             </w:r>
           </w:p>
         </w:tc>
@@ -2374,7 +2174,7 @@
               <w:t>0.</w:t>
             </w:r>
             <w:r>
-              <w:t>98</w:t>
+              <w:t>78</w:t>
             </w:r>
           </w:p>
         </w:tc>
@@ -2388,7 +2188,13 @@
               <w:ind w:firstLine="0"/>
             </w:pPr>
             <w:r>
-              <w:t>0.98</w:t>
+              <w:t>0.</w:t>
+            </w:r>
+            <w:r>
+              <w:t>6</w:t>
+            </w:r>
+            <w:r>
+              <w:t>2</w:t>
             </w:r>
           </w:p>
         </w:tc>
@@ -2402,7 +2208,10 @@
               <w:ind w:firstLine="0"/>
             </w:pPr>
             <w:r>
-              <w:t>0.98</w:t>
+              <w:t>0.</w:t>
+            </w:r>
+            <w:r>
+              <w:t>69</w:t>
             </w:r>
           </w:p>
         </w:tc>
@@ -2416,10 +2225,10 @@
               <w:ind w:firstLine="0"/>
             </w:pPr>
             <w:r>
-              <w:t>0.9</w:t>
-            </w:r>
-            <w:r>
-              <w:t>9</w:t>
+              <w:t>0.</w:t>
+            </w:r>
+            <w:r>
+              <w:t>91</w:t>
             </w:r>
           </w:p>
         </w:tc>
@@ -2431,6 +2240,26 @@
         <w:ind w:firstLine="0"/>
       </w:pPr>
     </w:p>
+    <w:p>
+      <w:pPr>
+        <w:pStyle w:val="ACLTextFirstLine"/>
+        <w:ind w:firstLine="0"/>
+      </w:pPr>
+      <w:r>
+        <w:t xml:space="preserve">Table </w:t>
+      </w:r>
+      <w:r>
+        <w:t>4</w:t>
+      </w:r>
+      <w:r>
+        <w:t xml:space="preserve">: Result for </w:t>
+      </w:r>
+      <w:r>
+        <w:t>Full</w:t>
+      </w:r>
+    </w:p>
+    <w:bookmarkEnd w:id="3"/>
+    <w:bookmarkEnd w:id="4"/>
     <w:p>
       <w:pPr>
         <w:pStyle w:val="ACLBulletedList"/>
@@ -2440,6 +2269,340 @@
         </w:numPr>
         <w:spacing w:after="120"/>
       </w:pPr>
+    </w:p>
+    <w:tbl>
+      <w:tblPr>
+        <w:tblStyle w:val="TableGrid"/>
+        <w:tblW w:w="4495" w:type="dxa"/>
+        <w:tblLayout w:type="fixed"/>
+        <w:tblLook w:val="04A0" w:firstRow="1" w:lastRow="0" w:firstColumn="1" w:lastColumn="0" w:noHBand="0" w:noVBand="1"/>
+      </w:tblPr>
+      <w:tblGrid>
+        <w:gridCol w:w="805"/>
+        <w:gridCol w:w="1080"/>
+        <w:gridCol w:w="810"/>
+        <w:gridCol w:w="720"/>
+        <w:gridCol w:w="1080"/>
+      </w:tblGrid>
+      <w:tr>
+        <w:tc>
+          <w:tcPr>
+            <w:tcW w:w="805" w:type="dxa"/>
+          </w:tcPr>
+          <w:p>
+            <w:pPr>
+              <w:pStyle w:val="ACLTextFirstLine"/>
+              <w:ind w:firstLine="0"/>
+            </w:pPr>
+          </w:p>
+        </w:tc>
+        <w:tc>
+          <w:tcPr>
+            <w:tcW w:w="1080" w:type="dxa"/>
+          </w:tcPr>
+          <w:p>
+            <w:pPr>
+              <w:pStyle w:val="ACLTextFirstLine"/>
+              <w:ind w:firstLine="0"/>
+            </w:pPr>
+            <w:r>
+              <w:t>Precision</w:t>
+            </w:r>
+          </w:p>
+        </w:tc>
+        <w:tc>
+          <w:tcPr>
+            <w:tcW w:w="810" w:type="dxa"/>
+          </w:tcPr>
+          <w:p>
+            <w:pPr>
+              <w:pStyle w:val="ACLTextFirstLine"/>
+              <w:ind w:firstLine="0"/>
+            </w:pPr>
+            <w:r>
+              <w:t>Recall</w:t>
+            </w:r>
+          </w:p>
+        </w:tc>
+        <w:tc>
+          <w:tcPr>
+            <w:tcW w:w="720" w:type="dxa"/>
+          </w:tcPr>
+          <w:p>
+            <w:pPr>
+              <w:pStyle w:val="ACLTextFirstLine"/>
+              <w:ind w:firstLine="0"/>
+            </w:pPr>
+            <w:r>
+              <w:t>F1</w:t>
+            </w:r>
+          </w:p>
+        </w:tc>
+        <w:tc>
+          <w:tcPr>
+            <w:tcW w:w="1080" w:type="dxa"/>
+          </w:tcPr>
+          <w:p>
+            <w:pPr>
+              <w:pStyle w:val="ACLTextFirstLine"/>
+              <w:ind w:firstLine="0"/>
+            </w:pPr>
+            <w:r>
+              <w:t>Accuracy</w:t>
+            </w:r>
+          </w:p>
+        </w:tc>
+      </w:tr>
+      <w:tr>
+        <w:tc>
+          <w:tcPr>
+            <w:tcW w:w="805" w:type="dxa"/>
+          </w:tcPr>
+          <w:p>
+            <w:pPr>
+              <w:pStyle w:val="ACLTextFirstLine"/>
+              <w:ind w:firstLine="0"/>
+            </w:pPr>
+            <w:r>
+              <w:t>1-Baseline</w:t>
+            </w:r>
+          </w:p>
+        </w:tc>
+        <w:tc>
+          <w:tcPr>
+            <w:tcW w:w="1080" w:type="dxa"/>
+          </w:tcPr>
+          <w:p>
+            <w:pPr>
+              <w:pStyle w:val="ACLTextFirstLine"/>
+              <w:ind w:firstLine="0"/>
+            </w:pPr>
+            <w:r>
+              <w:t>0.17</w:t>
+            </w:r>
+          </w:p>
+        </w:tc>
+        <w:tc>
+          <w:tcPr>
+            <w:tcW w:w="810" w:type="dxa"/>
+          </w:tcPr>
+          <w:p>
+            <w:pPr>
+              <w:pStyle w:val="ACLTextFirstLine"/>
+              <w:ind w:firstLine="0"/>
+            </w:pPr>
+            <w:r>
+              <w:t>1</w:t>
+            </w:r>
+          </w:p>
+        </w:tc>
+        <w:tc>
+          <w:tcPr>
+            <w:tcW w:w="720" w:type="dxa"/>
+          </w:tcPr>
+          <w:p>
+            <w:pPr>
+              <w:pStyle w:val="ACLTextFirstLine"/>
+              <w:ind w:firstLine="0"/>
+            </w:pPr>
+            <w:r>
+              <w:t>0.29</w:t>
+            </w:r>
+          </w:p>
+        </w:tc>
+        <w:tc>
+          <w:tcPr>
+            <w:tcW w:w="1080" w:type="dxa"/>
+          </w:tcPr>
+          <w:p>
+            <w:pPr>
+              <w:pStyle w:val="ACLTextFirstLine"/>
+              <w:ind w:firstLine="0"/>
+            </w:pPr>
+            <w:r>
+              <w:t>0.17</w:t>
+            </w:r>
+          </w:p>
+        </w:tc>
+      </w:tr>
+      <w:tr>
+        <w:tc>
+          <w:tcPr>
+            <w:tcW w:w="805" w:type="dxa"/>
+          </w:tcPr>
+          <w:p>
+            <w:pPr>
+              <w:pStyle w:val="ACLTextFirstLine"/>
+              <w:ind w:firstLine="0"/>
+            </w:pPr>
+            <w:r>
+              <w:t>Bert</w:t>
+            </w:r>
+          </w:p>
+        </w:tc>
+        <w:tc>
+          <w:tcPr>
+            <w:tcW w:w="1080" w:type="dxa"/>
+          </w:tcPr>
+          <w:p>
+            <w:pPr>
+              <w:pStyle w:val="ACLTextFirstLine"/>
+              <w:ind w:firstLine="0"/>
+            </w:pPr>
+            <w:r>
+              <w:t>0.</w:t>
+            </w:r>
+            <w:r>
+              <w:t>23</w:t>
+            </w:r>
+          </w:p>
+        </w:tc>
+        <w:tc>
+          <w:tcPr>
+            <w:tcW w:w="810" w:type="dxa"/>
+          </w:tcPr>
+          <w:p>
+            <w:pPr>
+              <w:pStyle w:val="ACLTextFirstLine"/>
+              <w:ind w:firstLine="0"/>
+            </w:pPr>
+            <w:r>
+              <w:t>0.</w:t>
+            </w:r>
+            <w:r>
+              <w:t>04</w:t>
+            </w:r>
+          </w:p>
+        </w:tc>
+        <w:tc>
+          <w:tcPr>
+            <w:tcW w:w="720" w:type="dxa"/>
+          </w:tcPr>
+          <w:p>
+            <w:pPr>
+              <w:pStyle w:val="ACLTextFirstLine"/>
+              <w:ind w:firstLine="0"/>
+            </w:pPr>
+            <w:r>
+              <w:t>0.</w:t>
+            </w:r>
+            <w:r>
+              <w:t>07</w:t>
+            </w:r>
+          </w:p>
+        </w:tc>
+        <w:tc>
+          <w:tcPr>
+            <w:tcW w:w="1080" w:type="dxa"/>
+          </w:tcPr>
+          <w:p>
+            <w:pPr>
+              <w:pStyle w:val="ACLTextFirstLine"/>
+              <w:ind w:firstLine="0"/>
+            </w:pPr>
+            <w:r>
+              <w:t>0.</w:t>
+            </w:r>
+            <w:r>
+              <w:t>84</w:t>
+            </w:r>
+          </w:p>
+        </w:tc>
+      </w:tr>
+      <w:tr>
+        <w:tc>
+          <w:tcPr>
+            <w:tcW w:w="805" w:type="dxa"/>
+          </w:tcPr>
+          <w:p>
+            <w:pPr>
+              <w:pStyle w:val="ACLTextFirstLine"/>
+              <w:ind w:firstLine="0"/>
+            </w:pPr>
+            <w:r>
+              <w:t>SVM</w:t>
+            </w:r>
+          </w:p>
+        </w:tc>
+        <w:tc>
+          <w:tcPr>
+            <w:tcW w:w="1080" w:type="dxa"/>
+          </w:tcPr>
+          <w:p>
+            <w:pPr>
+              <w:pStyle w:val="ACLTextFirstLine"/>
+              <w:ind w:firstLine="0"/>
+            </w:pPr>
+            <w:r>
+              <w:t>0.</w:t>
+            </w:r>
+            <w:r>
+              <w:t>98</w:t>
+            </w:r>
+          </w:p>
+        </w:tc>
+        <w:tc>
+          <w:tcPr>
+            <w:tcW w:w="810" w:type="dxa"/>
+          </w:tcPr>
+          <w:p>
+            <w:pPr>
+              <w:pStyle w:val="ACLTextFirstLine"/>
+              <w:ind w:firstLine="0"/>
+            </w:pPr>
+            <w:r>
+              <w:t>0.98</w:t>
+            </w:r>
+          </w:p>
+        </w:tc>
+        <w:tc>
+          <w:tcPr>
+            <w:tcW w:w="720" w:type="dxa"/>
+          </w:tcPr>
+          <w:p>
+            <w:pPr>
+              <w:pStyle w:val="ACLTextFirstLine"/>
+              <w:ind w:firstLine="0"/>
+            </w:pPr>
+            <w:r>
+              <w:t>0.98</w:t>
+            </w:r>
+          </w:p>
+        </w:tc>
+        <w:tc>
+          <w:tcPr>
+            <w:tcW w:w="1080" w:type="dxa"/>
+          </w:tcPr>
+          <w:p>
+            <w:pPr>
+              <w:pStyle w:val="ACLTextFirstLine"/>
+              <w:ind w:firstLine="0"/>
+            </w:pPr>
+            <w:r>
+              <w:t>0.9</w:t>
+            </w:r>
+            <w:r>
+              <w:t>9</w:t>
+            </w:r>
+          </w:p>
+        </w:tc>
+      </w:tr>
+    </w:tbl>
+    <w:p>
+      <w:pPr>
+        <w:pStyle w:val="ACLTextFirstLine"/>
+        <w:ind w:firstLine="0"/>
+      </w:pPr>
+    </w:p>
+    <w:p>
+      <w:pPr>
+        <w:pStyle w:val="ACLBulletedList"/>
+        <w:numPr>
+          <w:ilvl w:val="0"/>
+          <w:numId w:val="0"/>
+        </w:numPr>
+        <w:spacing w:after="120"/>
+      </w:pPr>
       <w:r>
         <w:t xml:space="preserve">Table </w:t>
       </w:r>
@@ -2457,6 +2620,18 @@
       </w:r>
       <w:r>
         <w:t xml:space="preserve"> of partial retrain</w:t>
+      </w:r>
+    </w:p>
+    <w:p>
+      <w:pPr>
+        <w:pStyle w:val="ACLTextFirstLine"/>
+        <w:ind w:firstLine="0"/>
+      </w:pPr>
+      <w:r>
+        <w:t xml:space="preserve">We use the original data model for evaluate the four dataset we introduced above. Due to retraining limitation. When we retrain the BERT model, it took 58 hours to finish the training on Full dataset. Thus, we decide to predict all four dataset and testing dataset with previous model. </w:t>
+      </w:r>
+      <w:r>
+        <w:t xml:space="preserve"> </w:t>
       </w:r>
     </w:p>
     <w:tbl>
@@ -2592,8 +2767,13 @@
       <w:bookmarkStart w:id="7" w:name="GoodmanEtAl2016"/>
       <w:bookmarkStart w:id="8" w:name="James2016"/>
       <w:bookmarkStart w:id="9" w:name="Gusfield1997"/>
-      <w:r>
-        <w:t xml:space="preserve">Rie Kubota Ando and Tong Zhang. 2005. </w:t>
+      <w:proofErr w:type="spellStart"/>
+      <w:r>
+        <w:t>Rie</w:t>
+      </w:r>
+      <w:proofErr w:type="spellEnd"/>
+      <w:r>
+        <w:t xml:space="preserve"> Kubota Ando and Tong Zhang. 2005. </w:t>
       </w:r>
       <w:r>
         <w:rPr>
@@ -2662,6 +2842,7 @@
           <w:noProof/>
           <w:lang w:eastAsia="zh-CN"/>
         </w:rPr>
+        <w:lastRenderedPageBreak/>
         <mc:AlternateContent>
           <mc:Choice Requires="wps">
             <w:drawing>

</xml_diff>

<commit_message>
Upload predictions on testing
</commit_message>
<xml_diff>
--- a/paper.docx
+++ b/paper.docx
@@ -502,6 +502,21 @@
       <w:r>
         <w:t xml:space="preserve">. Each dataset gathered from different resources. The dataset split into two parts: labels and argument. Each argument consists of one premise, one conclusion, and a stance attribute indicating whether the premise is in favor or against the conclusion. </w:t>
       </w:r>
+      <w:r>
+        <w:t xml:space="preserve"> </w:t>
+      </w:r>
+    </w:p>
+    <w:p>
+      <w:pPr>
+        <w:pStyle w:val="ACLTextFirstLine"/>
+        <w:ind w:firstLine="0"/>
+      </w:pPr>
+    </w:p>
+    <w:p>
+      <w:pPr>
+        <w:pStyle w:val="ACLTextFirstLine"/>
+        <w:ind w:firstLine="0"/>
+      </w:pPr>
     </w:p>
     <w:p>
       <w:pPr>
@@ -700,8 +715,13 @@
       <w:r>
         <w:t xml:space="preserve">The full dataset </w:t>
       </w:r>
-      <w:r>
-        <w:t>are roughly composed of</w:t>
+      <w:proofErr w:type="gramStart"/>
+      <w:r>
+        <w:t>are</w:t>
+      </w:r>
+      <w:proofErr w:type="gramEnd"/>
+      <w:r>
+        <w:t xml:space="preserve"> roughly composed of</w:t>
       </w:r>
       <w:r>
         <w:t xml:space="preserve"> </w:t>
@@ -753,8 +773,15 @@
         <w:pStyle w:val="ACLText"/>
       </w:pPr>
       <w:r>
-        <w:lastRenderedPageBreak/>
-        <w:t xml:space="preserve">The model was built from pulling in the small uncased BERT model and adding layers on top of it for fine tuning. Those layers were two cycles of a linear layer followed by dropout of 0.2 followed by </w:t>
+        <w:t xml:space="preserve">The model was built from pulling in the </w:t>
+      </w:r>
+      <w:proofErr w:type="gramStart"/>
+      <w:r>
+        <w:t>small uncased</w:t>
+      </w:r>
+      <w:proofErr w:type="gramEnd"/>
+      <w:r>
+        <w:t xml:space="preserve"> BERT model and adding layers on top of it for fine tuning. Those layers were two cycles of a linear layer followed by dropout of 0.2 followed by </w:t>
       </w:r>
       <w:proofErr w:type="spellStart"/>
       <w:r>
@@ -775,7 +802,15 @@
         <w:pStyle w:val="ACLText"/>
       </w:pPr>
       <w:r>
-        <w:t xml:space="preserve">The idea behind this was to give the model space to recognize more specific features before collapsing the layer to the 20 mode output. Dropout and </w:t>
+        <w:t xml:space="preserve">The idea behind this was to give the model space to recognize more specific features before collapsing the layer to the </w:t>
+      </w:r>
+      <w:proofErr w:type="gramStart"/>
+      <w:r>
+        <w:t>20 mode</w:t>
+      </w:r>
+      <w:proofErr w:type="gramEnd"/>
+      <w:r>
+        <w:t xml:space="preserve"> output. Dropout and </w:t>
       </w:r>
       <w:proofErr w:type="spellStart"/>
       <w:r>
@@ -805,7 +840,15 @@
         <w:t>We</w:t>
       </w:r>
       <w:r>
-        <w:t xml:space="preserve"> found adding more epochs didn’t improve the outcome and took a really long time to run. For the best model </w:t>
+        <w:t xml:space="preserve"> found adding more epochs didn’t improve the outcome and took a </w:t>
+      </w:r>
+      <w:proofErr w:type="gramStart"/>
+      <w:r>
+        <w:t>really long</w:t>
+      </w:r>
+      <w:proofErr w:type="gramEnd"/>
+      <w:r>
+        <w:t xml:space="preserve"> time to run. For the best model </w:t>
       </w:r>
       <w:r>
         <w:t>we</w:t>
@@ -2649,52 +2692,13 @@
           <w:tcPr>
             <w:tcW w:w="4526" w:type="dxa"/>
           </w:tcPr>
-          <w:p>
-            <w:r>
-              <w:rPr>
-                <w:noProof/>
-                <w:lang w:eastAsia="zh-CN"/>
-              </w:rPr>
-              <w:drawing>
-                <wp:inline distT="0" distB="0" distL="0" distR="0" wp14:anchorId="66076AD6" wp14:editId="200F9E08">
-                  <wp:extent cx="2689412" cy="2128520"/>
-                  <wp:effectExtent l="0" t="0" r="3175" b="5080"/>
-                  <wp:docPr id="1" name="Picture 1"/>
-                  <wp:cNvGraphicFramePr>
-                    <a:graphicFrameLocks xmlns:a="http://schemas.openxmlformats.org/drawingml/2006/main" noChangeAspect="1"/>
-                  </wp:cNvGraphicFramePr>
-                  <a:graphic xmlns:a="http://schemas.openxmlformats.org/drawingml/2006/main">
-                    <a:graphicData uri="http://schemas.openxmlformats.org/drawingml/2006/picture">
-                      <pic:pic xmlns:pic="http://schemas.openxmlformats.org/drawingml/2006/picture">
-                        <pic:nvPicPr>
-                          <pic:cNvPr id="1" name=""/>
-                          <pic:cNvPicPr/>
-                        </pic:nvPicPr>
-                        <pic:blipFill>
-                          <a:blip r:embed="rId8"/>
-                          <a:stretch>
-                            <a:fillRect/>
-                          </a:stretch>
-                        </pic:blipFill>
-                        <pic:spPr>
-                          <a:xfrm>
-                            <a:off x="0" y="0"/>
-                            <a:ext cx="2695326" cy="2133201"/>
-                          </a:xfrm>
-                          <a:prstGeom prst="rect">
-                            <a:avLst/>
-                          </a:prstGeom>
-                        </pic:spPr>
-                      </pic:pic>
-                    </a:graphicData>
-                  </a:graphic>
-                </wp:inline>
-              </w:drawing>
-            </w:r>
-          </w:p>
+          <w:p/>
         </w:tc>
       </w:tr>
       <w:tr>
+        <w:trPr>
+          <w:trHeight w:val="272"/>
+        </w:trPr>
         <w:tc>
           <w:tcPr>
             <w:tcW w:w="4526" w:type="dxa"/>
@@ -2708,46 +2712,6 @@
                 <w:b/>
               </w:rPr>
             </w:pPr>
-            <w:bookmarkStart w:id="5" w:name="_Ref432549843"/>
-            <w:bookmarkStart w:id="6" w:name="_Ref432537908"/>
-            <w:r>
-              <w:t xml:space="preserve">Figure </w:t>
-            </w:r>
-            <w:r>
-              <w:fldChar w:fldCharType="begin"/>
-            </w:r>
-            <w:r>
-              <w:instrText xml:space="preserve"> SEQ Figure \* ARABIC </w:instrText>
-            </w:r>
-            <w:r>
-              <w:fldChar w:fldCharType="separate"/>
-            </w:r>
-            <w:r>
-              <w:rPr>
-                <w:noProof/>
-              </w:rPr>
-              <w:t>1</w:t>
-            </w:r>
-            <w:r>
-              <w:rPr>
-                <w:noProof/>
-              </w:rPr>
-              <w:fldChar w:fldCharType="end"/>
-            </w:r>
-            <w:bookmarkEnd w:id="5"/>
-            <w:r>
-              <w:t xml:space="preserve">: </w:t>
-            </w:r>
-            <w:r>
-              <w:t>A figure with a caption that runs for more than one line</w:t>
-            </w:r>
-            <w:r>
-              <w:rPr>
-                <w:b/>
-              </w:rPr>
-              <w:t>.</w:t>
-            </w:r>
-            <w:bookmarkEnd w:id="6"/>
           </w:p>
         </w:tc>
       </w:tr>
@@ -2764,9 +2728,9 @@
       <w:pPr>
         <w:pStyle w:val="ACLReferencesText"/>
       </w:pPr>
-      <w:bookmarkStart w:id="7" w:name="GoodmanEtAl2016"/>
-      <w:bookmarkStart w:id="8" w:name="James2016"/>
-      <w:bookmarkStart w:id="9" w:name="Gusfield1997"/>
+      <w:bookmarkStart w:id="5" w:name="GoodmanEtAl2016"/>
+      <w:bookmarkStart w:id="6" w:name="James2016"/>
+      <w:bookmarkStart w:id="7" w:name="Gusfield1997"/>
       <w:proofErr w:type="spellStart"/>
       <w:r>
         <w:t>Rie</w:t>
@@ -2829,9 +2793,9 @@
     </w:p>
     <w:bookmarkEnd w:id="1"/>
     <w:bookmarkEnd w:id="2"/>
+    <w:bookmarkEnd w:id="5"/>
+    <w:bookmarkEnd w:id="6"/>
     <w:bookmarkEnd w:id="7"/>
-    <w:bookmarkEnd w:id="8"/>
-    <w:bookmarkEnd w:id="9"/>
     <w:p>
       <w:pPr>
         <w:pStyle w:val="ACLTextFirstLine"/>
@@ -2842,7 +2806,6 @@
           <w:noProof/>
           <w:lang w:eastAsia="zh-CN"/>
         </w:rPr>
-        <w:lastRenderedPageBreak/>
         <mc:AlternateContent>
           <mc:Choice Requires="wps">
             <w:drawing>
@@ -2947,7 +2910,7 @@
       </w:r>
     </w:p>
     <w:sectPr>
-      <w:footerReference w:type="default" r:id="rId9"/>
+      <w:footerReference w:type="default" r:id="rId8"/>
       <w:pgSz w:w="11894" w:h="16819" w:code="9"/>
       <w:pgMar w:top="1411" w:right="1411" w:bottom="1411" w:left="1411" w:header="0" w:footer="144" w:gutter="0"/>
       <w:lnNumType w:countBy="1" w:distance="72" w:restart="continuous"/>

</xml_diff>